<commit_message>
Update one page cv
</commit_message>
<xml_diff>
--- a/assets/files/Ian Hudson_CV_OnePage.docx
+++ b/assets/files/Ian Hudson_CV_OnePage.docx
@@ -107,358 +107,311 @@
     </w:p>
     <w:p>
       <w:pPr>
-        <w:spacing w:line="240" w:lineRule="auto"/>
-        <w:ind w:firstLine="720"/>
-        <w:rPr>
-          <w:rFonts w:asciiTheme="majorHAnsi" w:hAnsiTheme="majorHAnsi"/>
-        </w:rPr>
-      </w:pPr>
-      <w:r>
-        <w:rPr>
-          <w:rFonts w:asciiTheme="majorHAnsi" w:hAnsiTheme="majorHAnsi"/>
-        </w:rPr>
-        <w:t>Full clean driving licence</w:t>
+        <w:rPr>
+          <w:rFonts w:asciiTheme="majorHAnsi" w:hAnsiTheme="majorHAnsi"/>
+          <w:sz w:val="32"/>
+        </w:rPr>
+      </w:pPr>
+      <w:r>
+        <w:rPr>
+          <w:rFonts w:asciiTheme="majorHAnsi" w:hAnsiTheme="majorHAnsi"/>
+          <w:b/>
+          <w:sz w:val="32"/>
+        </w:rPr>
+        <w:t>Education and Qualifications</w:t>
       </w:r>
     </w:p>
     <w:p>
       <w:pPr>
         <w:rPr>
           <w:rFonts w:asciiTheme="majorHAnsi" w:hAnsiTheme="majorHAnsi"/>
-          <w:sz w:val="32"/>
-        </w:rPr>
-      </w:pPr>
-      <w:r>
+          <w:b/>
+        </w:rPr>
+      </w:pPr>
+      <w:r>
+        <w:rPr>
+          <w:rFonts w:asciiTheme="majorHAnsi" w:hAnsiTheme="majorHAnsi"/>
+          <w:b/>
+        </w:rPr>
+        <w:t>University of Gloucestershire</w:t>
+      </w:r>
+    </w:p>
+    <w:p>
+      <w:pPr>
+        <w:rPr>
+          <w:rFonts w:asciiTheme="majorHAnsi" w:hAnsiTheme="majorHAnsi"/>
+        </w:rPr>
+      </w:pPr>
+      <w:r>
+        <w:rPr>
+          <w:rFonts w:asciiTheme="majorHAnsi" w:hAnsiTheme="majorHAnsi"/>
+        </w:rPr>
+        <w:t>Computer Games Programming</w:t>
+      </w:r>
+      <w:r>
+        <w:rPr>
+          <w:rFonts w:asciiTheme="majorHAnsi" w:hAnsiTheme="majorHAnsi"/>
+        </w:rPr>
+        <w:tab/>
+      </w:r>
+      <w:r>
+        <w:rPr>
+          <w:rFonts w:asciiTheme="majorHAnsi" w:hAnsiTheme="majorHAnsi"/>
+        </w:rPr>
+        <w:tab/>
+      </w:r>
+      <w:r>
+        <w:rPr>
+          <w:rFonts w:asciiTheme="majorHAnsi" w:hAnsiTheme="majorHAnsi"/>
+        </w:rPr>
+        <w:tab/>
+      </w:r>
+      <w:r>
+        <w:rPr>
+          <w:rFonts w:asciiTheme="majorHAnsi" w:hAnsiTheme="majorHAnsi"/>
+        </w:rPr>
+        <w:tab/>
+      </w:r>
+      <w:r>
+        <w:rPr>
+          <w:rFonts w:asciiTheme="majorHAnsi" w:hAnsiTheme="majorHAnsi"/>
+        </w:rPr>
+        <w:tab/>
+      </w:r>
+      <w:r>
+        <w:rPr>
+          <w:rFonts w:asciiTheme="majorHAnsi" w:hAnsiTheme="majorHAnsi"/>
+        </w:rPr>
+        <w:tab/>
+        <w:t xml:space="preserve">Sept 2015 -Present </w:t>
+      </w:r>
+    </w:p>
+    <w:p>
+      <w:pPr>
+        <w:rPr>
+          <w:rFonts w:asciiTheme="majorHAnsi" w:hAnsiTheme="majorHAnsi"/>
+        </w:rPr>
+      </w:pPr>
+      <w:r>
+        <w:rPr>
+          <w:rFonts w:asciiTheme="majorHAnsi" w:hAnsiTheme="majorHAnsi"/>
+        </w:rPr>
+        <w:t>Currently in my final year expanding on programming languages and skills from the first year. First year key modules include: Programming and Mathematics and Introduction to Software Development. Second year key</w:t>
+      </w:r>
+      <w:r>
+        <w:rPr>
+          <w:rFonts w:asciiTheme="majorHAnsi" w:hAnsiTheme="majorHAnsi"/>
+        </w:rPr>
+        <w:t xml:space="preserve"> </w:t>
+      </w:r>
+      <w:r>
+        <w:rPr>
+          <w:rFonts w:asciiTheme="majorHAnsi" w:hAnsiTheme="majorHAnsi"/>
+        </w:rPr>
+        <w:t>modules include: Low Level Architecture, High Level Architecture and Game Engine Programming.</w:t>
+      </w:r>
+    </w:p>
+    <w:p>
+      <w:pPr>
+        <w:rPr>
+          <w:rFonts w:asciiTheme="majorHAnsi" w:hAnsiTheme="majorHAnsi"/>
+        </w:rPr>
+      </w:pPr>
+      <w:r>
+        <w:rPr>
+          <w:rFonts w:asciiTheme="majorHAnsi" w:hAnsiTheme="majorHAnsi"/>
+          <w:b/>
+        </w:rPr>
+        <w:t>Abingdon and Witney College</w:t>
+      </w:r>
+      <w:r>
+        <w:rPr>
+          <w:rFonts w:asciiTheme="majorHAnsi" w:hAnsiTheme="majorHAnsi"/>
+        </w:rPr>
+        <w:tab/>
+      </w:r>
+      <w:r>
+        <w:rPr>
+          <w:rFonts w:asciiTheme="majorHAnsi" w:hAnsiTheme="majorHAnsi"/>
+        </w:rPr>
+        <w:tab/>
+      </w:r>
+      <w:r>
+        <w:rPr>
+          <w:rFonts w:asciiTheme="majorHAnsi" w:hAnsiTheme="majorHAnsi"/>
+        </w:rPr>
+        <w:tab/>
+      </w:r>
+      <w:r>
+        <w:rPr>
+          <w:rFonts w:asciiTheme="majorHAnsi" w:hAnsiTheme="majorHAnsi"/>
+        </w:rPr>
+        <w:tab/>
+      </w:r>
+      <w:r>
+        <w:rPr>
+          <w:rFonts w:asciiTheme="majorHAnsi" w:hAnsiTheme="majorHAnsi"/>
+        </w:rPr>
+        <w:tab/>
+      </w:r>
+      <w:r>
+        <w:rPr>
+          <w:rFonts w:asciiTheme="majorHAnsi" w:hAnsiTheme="majorHAnsi"/>
+        </w:rPr>
+        <w:tab/>
+        <w:t>September 2013 - June 2015</w:t>
+      </w:r>
+    </w:p>
+    <w:p>
+      <w:pPr>
+        <w:rPr>
+          <w:rFonts w:asciiTheme="majorHAnsi" w:hAnsiTheme="majorHAnsi"/>
+        </w:rPr>
+      </w:pPr>
+      <w:r>
+        <w:rPr>
+          <w:rFonts w:asciiTheme="majorHAnsi" w:hAnsiTheme="majorHAnsi"/>
+        </w:rPr>
+        <w:t xml:space="preserve">BTEC level 3 Information and Technology Extended Diploma </w:t>
+      </w:r>
+      <w:r>
+        <w:rPr>
+          <w:rFonts w:asciiTheme="majorHAnsi" w:hAnsiTheme="majorHAnsi"/>
+        </w:rPr>
+        <w:tab/>
+        <w:t xml:space="preserve">DDD </w:t>
+      </w:r>
+      <w:r>
+        <w:rPr>
+          <w:rFonts w:asciiTheme="majorHAnsi" w:hAnsiTheme="majorHAnsi"/>
+        </w:rPr>
+        <w:t>(Distinction)</w:t>
+      </w:r>
+    </w:p>
+    <w:p>
+      <w:pPr>
+        <w:rPr>
+          <w:rFonts w:asciiTheme="majorHAnsi" w:hAnsiTheme="majorHAnsi"/>
+        </w:rPr>
+      </w:pPr>
+      <w:proofErr w:type="spellStart"/>
+      <w:r>
+        <w:rPr>
+          <w:rFonts w:asciiTheme="majorHAnsi" w:hAnsiTheme="majorHAnsi"/>
+          <w:b/>
+        </w:rPr>
+        <w:t>Larkmead</w:t>
+      </w:r>
+      <w:proofErr w:type="spellEnd"/>
+      <w:r>
+        <w:rPr>
+          <w:rFonts w:asciiTheme="majorHAnsi" w:hAnsiTheme="majorHAnsi"/>
+          <w:b/>
+        </w:rPr>
+        <w:t xml:space="preserve"> School</w:t>
+      </w:r>
+      <w:r>
+        <w:rPr>
+          <w:rFonts w:asciiTheme="majorHAnsi" w:hAnsiTheme="majorHAnsi"/>
+        </w:rPr>
+        <w:tab/>
+      </w:r>
+      <w:r>
+        <w:rPr>
+          <w:rFonts w:asciiTheme="majorHAnsi" w:hAnsiTheme="majorHAnsi"/>
+        </w:rPr>
+        <w:tab/>
+      </w:r>
+      <w:r>
+        <w:rPr>
+          <w:rFonts w:asciiTheme="majorHAnsi" w:hAnsiTheme="majorHAnsi"/>
+        </w:rPr>
+        <w:tab/>
+      </w:r>
+      <w:r>
+        <w:rPr>
+          <w:rFonts w:asciiTheme="majorHAnsi" w:hAnsiTheme="majorHAnsi"/>
+        </w:rPr>
+        <w:tab/>
+      </w:r>
+      <w:r>
+        <w:rPr>
+          <w:rFonts w:asciiTheme="majorHAnsi" w:hAnsiTheme="majorHAnsi"/>
+        </w:rPr>
+        <w:tab/>
+      </w:r>
+      <w:r>
+        <w:rPr>
+          <w:rFonts w:asciiTheme="majorHAnsi" w:hAnsiTheme="majorHAnsi"/>
+        </w:rPr>
+        <w:tab/>
+      </w:r>
+      <w:r>
+        <w:rPr>
+          <w:rFonts w:asciiTheme="majorHAnsi" w:hAnsiTheme="majorHAnsi"/>
+        </w:rPr>
+        <w:tab/>
+        <w:t>Sept 2010 – June 2013</w:t>
+      </w:r>
+    </w:p>
+    <w:p>
+      <w:pPr>
+        <w:rPr>
+          <w:rFonts w:asciiTheme="majorHAnsi" w:hAnsiTheme="majorHAnsi"/>
+        </w:rPr>
+      </w:pPr>
+      <w:r>
+        <w:rPr>
+          <w:rFonts w:asciiTheme="majorHAnsi" w:hAnsiTheme="majorHAnsi"/>
+        </w:rPr>
+        <w:t xml:space="preserve"> </w:t>
+      </w:r>
+      <w:r>
+        <w:rPr>
+          <w:rFonts w:asciiTheme="majorHAnsi" w:hAnsiTheme="majorHAnsi"/>
+        </w:rPr>
+        <w:t xml:space="preserve">6 </w:t>
+      </w:r>
+      <w:r>
+        <w:rPr>
+          <w:rFonts w:asciiTheme="majorHAnsi" w:hAnsiTheme="majorHAnsi"/>
+        </w:rPr>
+        <w:t>GCSE’s Grade C and above including</w:t>
+      </w:r>
+      <w:r>
+        <w:rPr>
+          <w:rFonts w:asciiTheme="majorHAnsi" w:hAnsiTheme="majorHAnsi"/>
+        </w:rPr>
+        <w:t xml:space="preserve"> a B in</w:t>
+      </w:r>
+      <w:r>
+        <w:rPr>
+          <w:rFonts w:asciiTheme="majorHAnsi" w:hAnsiTheme="majorHAnsi"/>
+        </w:rPr>
+        <w:t xml:space="preserve"> Maths</w:t>
+      </w:r>
+    </w:p>
+    <w:p>
+      <w:pPr>
         <w:rPr>
           <w:rFonts w:asciiTheme="majorHAnsi" w:hAnsiTheme="majorHAnsi"/>
           <w:b/>
           <w:sz w:val="32"/>
         </w:rPr>
-        <w:t>Education and Qualifications</w:t>
+      </w:pPr>
+      <w:r>
+        <w:rPr>
+          <w:rFonts w:asciiTheme="majorHAnsi" w:hAnsiTheme="majorHAnsi"/>
+          <w:b/>
+          <w:sz w:val="32"/>
+        </w:rPr>
+        <w:t>Technical Skills</w:t>
       </w:r>
     </w:p>
     <w:p>
       <w:pPr>
         <w:rPr>
           <w:rFonts w:asciiTheme="majorHAnsi" w:hAnsiTheme="majorHAnsi"/>
-          <w:b/>
-        </w:rPr>
-      </w:pPr>
-      <w:r>
-        <w:rPr>
-          <w:rFonts w:asciiTheme="majorHAnsi" w:hAnsiTheme="majorHAnsi"/>
-          <w:b/>
-        </w:rPr>
-        <w:t>University of Gloucestershire</w:t>
-      </w:r>
-    </w:p>
-    <w:p>
-      <w:pPr>
-        <w:rPr>
-          <w:rFonts w:asciiTheme="majorHAnsi" w:hAnsiTheme="majorHAnsi"/>
-        </w:rPr>
-      </w:pPr>
-      <w:r>
-        <w:rPr>
-          <w:rFonts w:asciiTheme="majorHAnsi" w:hAnsiTheme="majorHAnsi"/>
-        </w:rPr>
-        <w:t>Computer Games Programming</w:t>
-      </w:r>
-      <w:r>
-        <w:rPr>
-          <w:rFonts w:asciiTheme="majorHAnsi" w:hAnsiTheme="majorHAnsi"/>
-        </w:rPr>
-        <w:tab/>
-      </w:r>
-      <w:r>
-        <w:rPr>
-          <w:rFonts w:asciiTheme="majorHAnsi" w:hAnsiTheme="majorHAnsi"/>
-        </w:rPr>
-        <w:tab/>
-      </w:r>
-      <w:r>
-        <w:rPr>
-          <w:rFonts w:asciiTheme="majorHAnsi" w:hAnsiTheme="majorHAnsi"/>
-        </w:rPr>
-        <w:tab/>
-      </w:r>
-      <w:r>
-        <w:rPr>
-          <w:rFonts w:asciiTheme="majorHAnsi" w:hAnsiTheme="majorHAnsi"/>
-        </w:rPr>
-        <w:tab/>
-      </w:r>
-      <w:r>
-        <w:rPr>
-          <w:rFonts w:asciiTheme="majorHAnsi" w:hAnsiTheme="majorHAnsi"/>
-        </w:rPr>
-        <w:tab/>
-      </w:r>
-      <w:r>
-        <w:rPr>
-          <w:rFonts w:asciiTheme="majorHAnsi" w:hAnsiTheme="majorHAnsi"/>
-        </w:rPr>
-        <w:tab/>
-        <w:t xml:space="preserve">Sept 2015 -Present </w:t>
-      </w:r>
-    </w:p>
-    <w:p>
-      <w:pPr>
-        <w:rPr>
-          <w:rFonts w:asciiTheme="majorHAnsi" w:hAnsiTheme="majorHAnsi"/>
-        </w:rPr>
-      </w:pPr>
-      <w:r>
-        <w:rPr>
-          <w:rFonts w:asciiTheme="majorHAnsi" w:hAnsiTheme="majorHAnsi"/>
-        </w:rPr>
-        <w:t xml:space="preserve">Currently in my </w:t>
-      </w:r>
-      <w:r>
-        <w:rPr>
-          <w:rFonts w:asciiTheme="majorHAnsi" w:hAnsiTheme="majorHAnsi"/>
-        </w:rPr>
-        <w:t>final</w:t>
-      </w:r>
-      <w:r>
-        <w:rPr>
-          <w:rFonts w:asciiTheme="majorHAnsi" w:hAnsiTheme="majorHAnsi"/>
-        </w:rPr>
-        <w:t xml:space="preserve"> year expanding on programming languages and skills from the first year. First year key modules include: Programming and Mathematics and Introduction to Software Development. Second year key</w:t>
-      </w:r>
-      <w:r>
-        <w:rPr>
-          <w:rFonts w:asciiTheme="majorHAnsi" w:hAnsiTheme="majorHAnsi"/>
-        </w:rPr>
-        <w:t xml:space="preserve"> </w:t>
-      </w:r>
-      <w:r>
-        <w:rPr>
-          <w:rFonts w:asciiTheme="majorHAnsi" w:hAnsiTheme="majorHAnsi"/>
-        </w:rPr>
-        <w:t>modules include: Low Level Architecture, High Level Architecture and Game Engine Programming.</w:t>
-      </w:r>
-    </w:p>
-    <w:p>
-      <w:pPr>
-        <w:rPr>
-          <w:rFonts w:asciiTheme="majorHAnsi" w:hAnsiTheme="majorHAnsi"/>
-        </w:rPr>
-      </w:pPr>
-      <w:r>
-        <w:rPr>
-          <w:rFonts w:asciiTheme="majorHAnsi" w:hAnsiTheme="majorHAnsi"/>
-          <w:b/>
-        </w:rPr>
-        <w:t>Abingdon and Witney College</w:t>
-      </w:r>
-      <w:r>
-        <w:rPr>
-          <w:rFonts w:asciiTheme="majorHAnsi" w:hAnsiTheme="majorHAnsi"/>
-        </w:rPr>
-        <w:tab/>
-      </w:r>
-      <w:r>
-        <w:rPr>
-          <w:rFonts w:asciiTheme="majorHAnsi" w:hAnsiTheme="majorHAnsi"/>
-        </w:rPr>
-        <w:tab/>
-      </w:r>
-      <w:r>
-        <w:rPr>
-          <w:rFonts w:asciiTheme="majorHAnsi" w:hAnsiTheme="majorHAnsi"/>
-        </w:rPr>
-        <w:tab/>
-      </w:r>
-      <w:r>
-        <w:rPr>
-          <w:rFonts w:asciiTheme="majorHAnsi" w:hAnsiTheme="majorHAnsi"/>
-        </w:rPr>
-        <w:tab/>
-      </w:r>
-      <w:r>
-        <w:rPr>
-          <w:rFonts w:asciiTheme="majorHAnsi" w:hAnsiTheme="majorHAnsi"/>
-        </w:rPr>
-        <w:tab/>
-      </w:r>
-      <w:r>
-        <w:rPr>
-          <w:rFonts w:asciiTheme="majorHAnsi" w:hAnsiTheme="majorHAnsi"/>
-        </w:rPr>
-        <w:tab/>
-        <w:t>September 2013 - June 2015</w:t>
-      </w:r>
-    </w:p>
-    <w:p>
-      <w:pPr>
-        <w:rPr>
-          <w:rFonts w:asciiTheme="majorHAnsi" w:hAnsiTheme="majorHAnsi"/>
-        </w:rPr>
-      </w:pPr>
-      <w:r>
-        <w:rPr>
-          <w:rFonts w:asciiTheme="majorHAnsi" w:hAnsiTheme="majorHAnsi"/>
-        </w:rPr>
-        <w:t xml:space="preserve">BTEC level 3 Information and Technology Extended Diploma </w:t>
-      </w:r>
-      <w:r>
-        <w:rPr>
-          <w:rFonts w:asciiTheme="majorHAnsi" w:hAnsiTheme="majorHAnsi"/>
-        </w:rPr>
-        <w:tab/>
-        <w:t xml:space="preserve">DDD </w:t>
-      </w:r>
-    </w:p>
-    <w:p>
-      <w:pPr>
-        <w:rPr>
-          <w:rFonts w:asciiTheme="majorHAnsi" w:hAnsiTheme="majorHAnsi"/>
-        </w:rPr>
-      </w:pPr>
-      <w:r>
-        <w:rPr>
-          <w:rFonts w:asciiTheme="majorHAnsi" w:hAnsiTheme="majorHAnsi"/>
-        </w:rPr>
-        <w:t xml:space="preserve">GCSE English language </w:t>
-      </w:r>
-      <w:r>
-        <w:rPr>
-          <w:rFonts w:asciiTheme="majorHAnsi" w:hAnsiTheme="majorHAnsi"/>
-        </w:rPr>
-        <w:tab/>
-      </w:r>
-      <w:r>
-        <w:rPr>
-          <w:rFonts w:asciiTheme="majorHAnsi" w:hAnsiTheme="majorHAnsi"/>
-        </w:rPr>
-        <w:tab/>
-      </w:r>
-      <w:r>
-        <w:rPr>
-          <w:rFonts w:asciiTheme="majorHAnsi" w:hAnsiTheme="majorHAnsi"/>
-        </w:rPr>
-        <w:tab/>
-      </w:r>
-      <w:r>
-        <w:rPr>
-          <w:rFonts w:asciiTheme="majorHAnsi" w:hAnsiTheme="majorHAnsi"/>
-        </w:rPr>
-        <w:tab/>
-      </w:r>
-      <w:r>
-        <w:rPr>
-          <w:rFonts w:asciiTheme="majorHAnsi" w:hAnsiTheme="majorHAnsi"/>
-        </w:rPr>
-        <w:tab/>
-      </w:r>
-      <w:r>
-        <w:rPr>
-          <w:rFonts w:asciiTheme="majorHAnsi" w:hAnsiTheme="majorHAnsi"/>
-        </w:rPr>
-        <w:tab/>
-        <w:t>C</w:t>
-      </w:r>
-    </w:p>
-    <w:p>
-      <w:pPr>
-        <w:rPr>
-          <w:rFonts w:asciiTheme="majorHAnsi" w:hAnsiTheme="majorHAnsi"/>
-        </w:rPr>
-      </w:pPr>
-      <w:proofErr w:type="spellStart"/>
-      <w:r>
-        <w:rPr>
-          <w:rFonts w:asciiTheme="majorHAnsi" w:hAnsiTheme="majorHAnsi"/>
-          <w:b/>
-        </w:rPr>
-        <w:t>Larkmead</w:t>
-      </w:r>
-      <w:proofErr w:type="spellEnd"/>
-      <w:r>
-        <w:rPr>
-          <w:rFonts w:asciiTheme="majorHAnsi" w:hAnsiTheme="majorHAnsi"/>
-          <w:b/>
-        </w:rPr>
-        <w:t xml:space="preserve"> School</w:t>
-      </w:r>
-      <w:r>
-        <w:rPr>
-          <w:rFonts w:asciiTheme="majorHAnsi" w:hAnsiTheme="majorHAnsi"/>
-        </w:rPr>
-        <w:tab/>
-      </w:r>
-      <w:r>
-        <w:rPr>
-          <w:rFonts w:asciiTheme="majorHAnsi" w:hAnsiTheme="majorHAnsi"/>
-        </w:rPr>
-        <w:tab/>
-      </w:r>
-      <w:r>
-        <w:rPr>
-          <w:rFonts w:asciiTheme="majorHAnsi" w:hAnsiTheme="majorHAnsi"/>
-        </w:rPr>
-        <w:tab/>
-      </w:r>
-      <w:r>
-        <w:rPr>
-          <w:rFonts w:asciiTheme="majorHAnsi" w:hAnsiTheme="majorHAnsi"/>
-        </w:rPr>
-        <w:tab/>
-      </w:r>
-      <w:r>
-        <w:rPr>
-          <w:rFonts w:asciiTheme="majorHAnsi" w:hAnsiTheme="majorHAnsi"/>
-        </w:rPr>
-        <w:tab/>
-      </w:r>
-      <w:r>
-        <w:rPr>
-          <w:rFonts w:asciiTheme="majorHAnsi" w:hAnsiTheme="majorHAnsi"/>
-        </w:rPr>
-        <w:tab/>
-      </w:r>
-      <w:r>
-        <w:rPr>
-          <w:rFonts w:asciiTheme="majorHAnsi" w:hAnsiTheme="majorHAnsi"/>
-        </w:rPr>
-        <w:tab/>
-        <w:t>Sept 2010 – June 2013</w:t>
-      </w:r>
-    </w:p>
-    <w:p>
-      <w:pPr>
-        <w:rPr>
-          <w:rFonts w:asciiTheme="majorHAnsi" w:hAnsiTheme="majorHAnsi"/>
-        </w:rPr>
-      </w:pPr>
-      <w:r>
-        <w:rPr>
-          <w:rFonts w:asciiTheme="majorHAnsi" w:hAnsiTheme="majorHAnsi"/>
-        </w:rPr>
-        <w:t>5 GCSE’s Grade C and above including Maths</w:t>
-      </w:r>
-    </w:p>
-    <w:p>
-      <w:pPr>
-        <w:rPr>
-          <w:rFonts w:asciiTheme="majorHAnsi" w:hAnsiTheme="majorHAnsi"/>
-          <w:b/>
-          <w:sz w:val="32"/>
-        </w:rPr>
-      </w:pPr>
-      <w:r>
-        <w:rPr>
-          <w:rFonts w:asciiTheme="majorHAnsi" w:hAnsiTheme="majorHAnsi"/>
-          <w:b/>
-          <w:sz w:val="32"/>
-        </w:rPr>
-        <w:t>Technical Skills</w:t>
-      </w:r>
-    </w:p>
-    <w:p>
-      <w:pPr>
-        <w:rPr>
-          <w:rFonts w:asciiTheme="majorHAnsi" w:hAnsiTheme="majorHAnsi"/>
         </w:rPr>
       </w:pPr>
       <w:r>
@@ -496,11 +449,6 @@
           <w:rFonts w:asciiTheme="majorHAnsi" w:hAnsiTheme="majorHAnsi"/>
         </w:rPr>
         <w:tab/>
-      </w:r>
-      <w:r>
-        <w:rPr>
-          <w:rFonts w:asciiTheme="majorHAnsi" w:hAnsiTheme="majorHAnsi"/>
-        </w:rPr>
         <w:t>IT skills covering a range of software and version control</w:t>
       </w:r>
     </w:p>
@@ -973,19 +921,7 @@
                               <w:rPr>
                                 <w:rFonts w:asciiTheme="majorHAnsi" w:hAnsiTheme="majorHAnsi"/>
                               </w:rPr>
-                              <w:t>GLSL</w:t>
-                            </w:r>
-                            <w:r>
-                              <w:rPr>
-                                <w:rFonts w:asciiTheme="majorHAnsi" w:hAnsiTheme="majorHAnsi"/>
-                              </w:rPr>
-                              <w:t>/HLSL/CG</w:t>
-                            </w:r>
-                            <w:r>
-                              <w:rPr>
-                                <w:rFonts w:asciiTheme="majorHAnsi" w:hAnsiTheme="majorHAnsi"/>
-                              </w:rPr>
-                              <w:t>,</w:t>
+                              <w:t>GLSL/HLSL/CG,</w:t>
                             </w:r>
                           </w:p>
                           <w:p>
@@ -1097,19 +1033,7 @@
                         <w:rPr>
                           <w:rFonts w:asciiTheme="majorHAnsi" w:hAnsiTheme="majorHAnsi"/>
                         </w:rPr>
-                        <w:t>GLSL</w:t>
-                      </w:r>
-                      <w:r>
-                        <w:rPr>
-                          <w:rFonts w:asciiTheme="majorHAnsi" w:hAnsiTheme="majorHAnsi"/>
-                        </w:rPr>
-                        <w:t>/HLSL/CG</w:t>
-                      </w:r>
-                      <w:r>
-                        <w:rPr>
-                          <w:rFonts w:asciiTheme="majorHAnsi" w:hAnsiTheme="majorHAnsi"/>
-                        </w:rPr>
-                        <w:t>,</w:t>
+                        <w:t>GLSL/HLSL/CG,</w:t>
                       </w:r>
                     </w:p>
                     <w:p>
@@ -1236,13 +1160,7 @@
         <w:rPr>
           <w:rFonts w:asciiTheme="majorHAnsi" w:hAnsiTheme="majorHAnsi"/>
         </w:rPr>
-        <w:t>University of Gloucestershire</w:t>
-      </w:r>
-      <w:r>
-        <w:rPr>
-          <w:rFonts w:asciiTheme="majorHAnsi" w:hAnsiTheme="majorHAnsi"/>
-        </w:rPr>
-        <w:t xml:space="preserve"> - </w:t>
+        <w:t xml:space="preserve">University of Gloucestershire - </w:t>
       </w:r>
       <w:r>
         <w:rPr>
@@ -1309,10 +1227,42 @@
         <w:rPr>
           <w:rFonts w:asciiTheme="majorHAnsi" w:hAnsiTheme="majorHAnsi"/>
         </w:rPr>
-        <w:t>I worked on multiply projects some of which included using AR, VR and the Microsoft HoloLens. I was required to work independently or in the case with the VR projects within a team. The projects which I worked on were created for internal and external clients.</w:t>
+        <w:t xml:space="preserve">I worked on multiply projects </w:t>
+      </w:r>
+      <w:proofErr w:type="gramStart"/>
+      <w:r>
+        <w:rPr>
+          <w:rFonts w:asciiTheme="majorHAnsi" w:hAnsiTheme="majorHAnsi"/>
+        </w:rPr>
+        <w:t>some of</w:t>
+      </w:r>
+      <w:proofErr w:type="gramEnd"/>
+      <w:r>
+        <w:rPr>
+          <w:rFonts w:asciiTheme="majorHAnsi" w:hAnsiTheme="majorHAnsi"/>
+        </w:rPr>
+        <w:t xml:space="preserve"> which included using AR, VR and the Microsoft HoloLens. </w:t>
+      </w:r>
+      <w:r>
+        <w:rPr>
+          <w:rFonts w:asciiTheme="majorHAnsi" w:hAnsiTheme="majorHAnsi"/>
+        </w:rPr>
+        <w:t>Required</w:t>
+      </w:r>
+      <w:r>
+        <w:rPr>
+          <w:rFonts w:asciiTheme="majorHAnsi" w:hAnsiTheme="majorHAnsi"/>
+        </w:rPr>
+        <w:t xml:space="preserve"> </w:t>
       </w:r>
       <w:bookmarkStart w:id="0" w:name="_GoBack"/>
       <w:bookmarkEnd w:id="0"/>
+      <w:r>
+        <w:rPr>
+          <w:rFonts w:asciiTheme="majorHAnsi" w:hAnsiTheme="majorHAnsi"/>
+        </w:rPr>
+        <w:t>to work independently or in the case with the VR projects within a team. The projects which I worked on were created for internal and external clients.</w:t>
+      </w:r>
     </w:p>
     <w:p>
       <w:pPr>
@@ -1361,18 +1311,7 @@
           <w:rFonts w:asciiTheme="majorHAnsi" w:hAnsiTheme="majorHAnsi"/>
         </w:rPr>
         <w:tab/>
-      </w:r>
-      <w:r>
-        <w:rPr>
-          <w:rFonts w:asciiTheme="majorHAnsi" w:hAnsiTheme="majorHAnsi"/>
-        </w:rPr>
-        <w:t>Sept 2018</w:t>
-      </w:r>
-      <w:r>
-        <w:rPr>
-          <w:rFonts w:asciiTheme="majorHAnsi" w:hAnsiTheme="majorHAnsi"/>
-        </w:rPr>
-        <w:t xml:space="preserve"> – July 2019</w:t>
+        <w:t>Sept 2018 – July 2019</w:t>
       </w:r>
     </w:p>
     <w:p>
@@ -1398,8 +1337,16 @@
         <w:rPr>
           <w:rFonts w:asciiTheme="majorHAnsi" w:hAnsiTheme="majorHAnsi"/>
         </w:rPr>
-        <w:t>Key responsibilities:</w:t>
-      </w:r>
+        <w:t xml:space="preserve">Key </w:t>
+      </w:r>
+      <w:proofErr w:type="gramStart"/>
+      <w:r>
+        <w:rPr>
+          <w:rFonts w:asciiTheme="majorHAnsi" w:hAnsiTheme="majorHAnsi"/>
+        </w:rPr>
+        <w:t>responsibilities:</w:t>
+      </w:r>
+      <w:proofErr w:type="gramEnd"/>
     </w:p>
     <w:p>
       <w:pPr>

</xml_diff>